<commit_message>
Update Documents/Report 3/DDL_Test Plan_v1.1_EN .docx
</commit_message>
<xml_diff>
--- a/WIP/Documents/Report 3/DDL_Test Plan_v1.1_EN .docx
+++ b/WIP/Documents/Report 3/DDL_Test Plan_v1.1_EN .docx
@@ -419,47 +419,13 @@
                     <w:color w:val="000000"/>
                   </w:rPr>
                 </w:pPr>
-                <w:proofErr w:type="spellStart"/>
                 <w:r>
                   <w:rPr>
                     <w:rFonts w:ascii="Times New Roman" w:hAnsi="Times New Roman" w:cs="Times New Roman"/>
                     <w:color w:val="000000"/>
                   </w:rPr>
-                  <w:t>Lưu</w:t>
+                  <w:t>Lưu Ngọc Mạnh</w:t>
                 </w:r>
-                <w:proofErr w:type="spellEnd"/>
-                <w:r>
-                  <w:rPr>
-                    <w:rFonts w:ascii="Times New Roman" w:hAnsi="Times New Roman" w:cs="Times New Roman"/>
-                    <w:color w:val="000000"/>
-                  </w:rPr>
-                  <w:t xml:space="preserve"> </w:t>
-                </w:r>
-                <w:proofErr w:type="spellStart"/>
-                <w:r>
-                  <w:rPr>
-                    <w:rFonts w:ascii="Times New Roman" w:hAnsi="Times New Roman" w:cs="Times New Roman"/>
-                    <w:color w:val="000000"/>
-                  </w:rPr>
-                  <w:t>Ngọc</w:t>
-                </w:r>
-                <w:proofErr w:type="spellEnd"/>
-                <w:r>
-                  <w:rPr>
-                    <w:rFonts w:ascii="Times New Roman" w:hAnsi="Times New Roman" w:cs="Times New Roman"/>
-                    <w:color w:val="000000"/>
-                  </w:rPr>
-                  <w:t xml:space="preserve"> </w:t>
-                </w:r>
-                <w:proofErr w:type="spellStart"/>
-                <w:r>
-                  <w:rPr>
-                    <w:rFonts w:ascii="Times New Roman" w:hAnsi="Times New Roman" w:cs="Times New Roman"/>
-                    <w:color w:val="000000"/>
-                  </w:rPr>
-                  <w:t>Mạnh</w:t>
-                </w:r>
-                <w:proofErr w:type="spellEnd"/>
               </w:p>
             </w:tc>
             <w:tc>
@@ -547,31 +513,13 @@
                     <w:color w:val="000000"/>
                   </w:rPr>
                 </w:pPr>
-                <w:proofErr w:type="spellStart"/>
                 <w:r>
                   <w:rPr>
                     <w:rFonts w:ascii="Times New Roman" w:hAnsi="Times New Roman" w:cs="Times New Roman"/>
                     <w:color w:val="000000"/>
                   </w:rPr>
-                  <w:t>Nguyễn</w:t>
+                  <w:t>Nguyễn Minh Huy</w:t>
                 </w:r>
-                <w:proofErr w:type="spellEnd"/>
-                <w:r>
-                  <w:rPr>
-                    <w:rFonts w:ascii="Times New Roman" w:hAnsi="Times New Roman" w:cs="Times New Roman"/>
-                    <w:color w:val="000000"/>
-                  </w:rPr>
-                  <w:t xml:space="preserve"> Minh </w:t>
-                </w:r>
-                <w:proofErr w:type="spellStart"/>
-                <w:r>
-                  <w:rPr>
-                    <w:rFonts w:ascii="Times New Roman" w:hAnsi="Times New Roman" w:cs="Times New Roman"/>
-                    <w:color w:val="000000"/>
-                  </w:rPr>
-                  <w:t>Huy</w:t>
-                </w:r>
-                <w:proofErr w:type="spellEnd"/>
               </w:p>
             </w:tc>
             <w:tc>
@@ -659,47 +607,13 @@
                     <w:color w:val="000000"/>
                   </w:rPr>
                 </w:pPr>
-                <w:proofErr w:type="spellStart"/>
                 <w:r>
                   <w:rPr>
                     <w:rFonts w:ascii="Times New Roman" w:hAnsi="Times New Roman" w:cs="Times New Roman"/>
                     <w:color w:val="000000"/>
                   </w:rPr>
-                  <w:t>Dương</w:t>
+                  <w:t>Dương Đức Anh</w:t>
                 </w:r>
-                <w:proofErr w:type="spellEnd"/>
-                <w:r>
-                  <w:rPr>
-                    <w:rFonts w:ascii="Times New Roman" w:hAnsi="Times New Roman" w:cs="Times New Roman"/>
-                    <w:color w:val="000000"/>
-                  </w:rPr>
-                  <w:t xml:space="preserve"> </w:t>
-                </w:r>
-                <w:proofErr w:type="spellStart"/>
-                <w:r>
-                  <w:rPr>
-                    <w:rFonts w:ascii="Times New Roman" w:hAnsi="Times New Roman" w:cs="Times New Roman"/>
-                    <w:color w:val="000000"/>
-                  </w:rPr>
-                  <w:t>Đức</w:t>
-                </w:r>
-                <w:proofErr w:type="spellEnd"/>
-                <w:r>
-                  <w:rPr>
-                    <w:rFonts w:ascii="Times New Roman" w:hAnsi="Times New Roman" w:cs="Times New Roman"/>
-                    <w:color w:val="000000"/>
-                  </w:rPr>
-                  <w:t xml:space="preserve"> </w:t>
-                </w:r>
-                <w:proofErr w:type="spellStart"/>
-                <w:r>
-                  <w:rPr>
-                    <w:rFonts w:ascii="Times New Roman" w:hAnsi="Times New Roman" w:cs="Times New Roman"/>
-                    <w:color w:val="000000"/>
-                  </w:rPr>
-                  <w:t>Anh</w:t>
-                </w:r>
-                <w:proofErr w:type="spellEnd"/>
               </w:p>
             </w:tc>
             <w:tc>
@@ -801,33 +715,8 @@
                     <w:rFonts w:ascii="Times New Roman" w:hAnsi="Times New Roman" w:cs="Times New Roman"/>
                     <w:color w:val="000000"/>
                   </w:rPr>
-                  <w:t xml:space="preserve"> </w:t>
+                  <w:t xml:space="preserve"> Ngọc Trung</w:t>
                 </w:r>
-                <w:proofErr w:type="spellStart"/>
-                <w:r>
-                  <w:rPr>
-                    <w:rFonts w:ascii="Times New Roman" w:hAnsi="Times New Roman" w:cs="Times New Roman"/>
-                    <w:color w:val="000000"/>
-                  </w:rPr>
-                  <w:t>Ngọc</w:t>
-                </w:r>
-                <w:proofErr w:type="spellEnd"/>
-                <w:r>
-                  <w:rPr>
-                    <w:rFonts w:ascii="Times New Roman" w:hAnsi="Times New Roman" w:cs="Times New Roman"/>
-                    <w:color w:val="000000"/>
-                  </w:rPr>
-                  <w:t xml:space="preserve"> </w:t>
-                </w:r>
-                <w:proofErr w:type="spellStart"/>
-                <w:r>
-                  <w:rPr>
-                    <w:rFonts w:ascii="Times New Roman" w:hAnsi="Times New Roman" w:cs="Times New Roman"/>
-                    <w:color w:val="000000"/>
-                  </w:rPr>
-                  <w:t>Trung</w:t>
-                </w:r>
-                <w:proofErr w:type="spellEnd"/>
               </w:p>
             </w:tc>
             <w:tc>
@@ -1059,25 +948,7 @@
                     <w:bCs/>
                     <w:color w:val="000000"/>
                   </w:rPr>
-                  <w:t xml:space="preserve">Mr. </w:t>
-                </w:r>
-                <w:proofErr w:type="spellStart"/>
-                <w:r>
-                  <w:rPr>
-                    <w:rFonts w:ascii="Times New Roman" w:eastAsia="Times New Roman" w:hAnsi="Times New Roman" w:cs="Times New Roman"/>
-                    <w:bCs/>
-                    <w:color w:val="000000"/>
-                  </w:rPr>
-                  <w:t>Nguyễn</w:t>
-                </w:r>
-                <w:proofErr w:type="spellEnd"/>
-                <w:r>
-                  <w:rPr>
-                    <w:rFonts w:ascii="Times New Roman" w:eastAsia="Times New Roman" w:hAnsi="Times New Roman" w:cs="Times New Roman"/>
-                    <w:bCs/>
-                    <w:color w:val="000000"/>
-                  </w:rPr>
-                  <w:t xml:space="preserve"> </w:t>
+                  <w:t xml:space="preserve">Mr. Nguyễn </w:t>
                 </w:r>
                 <w:proofErr w:type="spellStart"/>
                 <w:r>
@@ -1462,40 +1333,11 @@
             </w:rPr>
             <w:tab/>
           </w:r>
-          <w:proofErr w:type="spellStart"/>
           <w:r>
             <w:rPr>
               <w:rFonts w:ascii="Times New Roman" w:hAnsi="Times New Roman" w:cs="Times New Roman"/>
             </w:rPr>
-            <w:t>Lưu</w:t>
-          </w:r>
-          <w:proofErr w:type="spellEnd"/>
-          <w:r>
-            <w:rPr>
-              <w:rFonts w:ascii="Times New Roman" w:hAnsi="Times New Roman" w:cs="Times New Roman"/>
-            </w:rPr>
-            <w:t xml:space="preserve"> </w:t>
-          </w:r>
-          <w:proofErr w:type="spellStart"/>
-          <w:r>
-            <w:rPr>
-              <w:rFonts w:ascii="Times New Roman" w:hAnsi="Times New Roman" w:cs="Times New Roman"/>
-            </w:rPr>
-            <w:t>Ngọc</w:t>
-          </w:r>
-          <w:proofErr w:type="spellEnd"/>
-          <w:r>
-            <w:rPr>
-              <w:rFonts w:ascii="Times New Roman" w:hAnsi="Times New Roman" w:cs="Times New Roman"/>
-            </w:rPr>
-            <w:t xml:space="preserve"> </w:t>
-          </w:r>
-          <w:proofErr w:type="spellStart"/>
-          <w:r>
-            <w:rPr>
-              <w:rFonts w:ascii="Times New Roman" w:hAnsi="Times New Roman" w:cs="Times New Roman"/>
-            </w:rPr>
-            <w:t>Mạ</w:t>
+            <w:t>Lưu Ngọc Mạ</w:t>
           </w:r>
           <w:r>
             <w:rPr>
@@ -1503,7 +1345,6 @@
             </w:rPr>
             <w:t>nh</w:t>
           </w:r>
-          <w:proofErr w:type="spellEnd"/>
           <w:r>
             <w:rPr>
               <w:rFonts w:ascii="Times New Roman" w:hAnsi="Times New Roman" w:cs="Times New Roman"/>
@@ -1582,20 +1423,7 @@
               <w:rFonts w:ascii="Times New Roman" w:hAnsi="Times New Roman" w:cs="Times New Roman"/>
             </w:rPr>
             <w:tab/>
-          </w:r>
-          <w:proofErr w:type="spellStart"/>
-          <w:r>
-            <w:rPr>
-              <w:rFonts w:ascii="Times New Roman" w:hAnsi="Times New Roman" w:cs="Times New Roman"/>
-            </w:rPr>
-            <w:t>Nguyễn</w:t>
-          </w:r>
-          <w:proofErr w:type="spellEnd"/>
-          <w:r>
-            <w:rPr>
-              <w:rFonts w:ascii="Times New Roman" w:hAnsi="Times New Roman" w:cs="Times New Roman"/>
-            </w:rPr>
-            <w:t xml:space="preserve"> </w:t>
+            <w:t xml:space="preserve">Nguyễn </w:t>
           </w:r>
           <w:proofErr w:type="spellStart"/>
           <w:r>
@@ -9853,8 +9681,35 @@
         <w:rPr>
           <w:rFonts w:ascii="Times New Roman" w:hAnsi="Times New Roman" w:cs="Times New Roman"/>
         </w:rPr>
-        <w:t>Testing progress is divided to 5 phases include: Unit test, Component test, Integration test, System test and Acceptance test</w:t>
+        <w:t xml:space="preserve">Testing progress is divided </w:t>
       </w:r>
+      <w:r>
+        <w:rPr>
+          <w:rFonts w:ascii="Times New Roman" w:hAnsi="Times New Roman" w:cs="Times New Roman"/>
+        </w:rPr>
+        <w:t>to 4 phases include: Unit test</w:t>
+      </w:r>
+      <w:r>
+        <w:rPr>
+          <w:rFonts w:ascii="Times New Roman" w:hAnsi="Times New Roman" w:cs="Times New Roman"/>
+        </w:rPr>
+        <w:t>, Integration test, System test and Acceptance test</w:t>
+      </w:r>
+    </w:p>
+    <w:p>
+      <w:pPr>
+        <w:rPr>
+          <w:rFonts w:ascii="Times New Roman" w:hAnsi="Times New Roman" w:cs="Times New Roman"/>
+        </w:rPr>
+      </w:pPr>
+      <w:r>
+        <w:rPr>
+          <w:rFonts w:ascii="Times New Roman" w:hAnsi="Times New Roman" w:cs="Times New Roman"/>
+        </w:rPr>
+        <w:br w:type="page"/>
+      </w:r>
+      <w:bookmarkStart w:id="20" w:name="_GoBack"/>
+      <w:bookmarkEnd w:id="20"/>
     </w:p>
     <w:p>
       <w:pPr>
@@ -9873,6 +9728,7 @@
         <w:rPr>
           <w:rFonts w:ascii="Times New Roman" w:hAnsi="Times New Roman" w:cs="Times New Roman"/>
         </w:rPr>
+        <w:lastRenderedPageBreak/>
         <w:t xml:space="preserve">Unit test: </w:t>
       </w:r>
     </w:p>
@@ -9902,7 +9758,6 @@
           <w:bdr w:val="none" w:sz="0" w:space="0" w:color="auto" w:frame="1"/>
           <w:shd w:val="clear" w:color="auto" w:fill="FFFFFF"/>
         </w:rPr>
-        <w:lastRenderedPageBreak/>
         <w:t xml:space="preserve">Unit testing is used to verify a single minimal unit of source code. The purpose of unit testing is to isolate the smallest testable parts of </w:t>
       </w:r>
       <w:r>
@@ -9973,119 +9828,6 @@
           <w:rFonts w:ascii="Times New Roman" w:hAnsi="Times New Roman" w:cs="Times New Roman"/>
         </w:rPr>
         <w:t>Unit testing will be done by developer.</w:t>
-      </w:r>
-    </w:p>
-    <w:p>
-      <w:pPr>
-        <w:pStyle w:val="ListParagraph"/>
-        <w:numPr>
-          <w:ilvl w:val="0"/>
-          <w:numId w:val="12"/>
-        </w:numPr>
-        <w:spacing w:before="120" w:after="0" w:line="360" w:lineRule="auto"/>
-        <w:jc w:val="both"/>
-        <w:rPr>
-          <w:rFonts w:ascii="Times New Roman" w:hAnsi="Times New Roman" w:cs="Times New Roman"/>
-        </w:rPr>
-      </w:pPr>
-      <w:r>
-        <w:rPr>
-          <w:rFonts w:ascii="Times New Roman" w:hAnsi="Times New Roman" w:cs="Times New Roman"/>
-        </w:rPr>
-        <w:t xml:space="preserve">Component test: </w:t>
-      </w:r>
-    </w:p>
-    <w:p>
-      <w:pPr>
-        <w:pStyle w:val="ListParagraph"/>
-        <w:numPr>
-          <w:ilvl w:val="1"/>
-          <w:numId w:val="12"/>
-        </w:numPr>
-        <w:spacing w:before="120" w:after="0" w:line="360" w:lineRule="auto"/>
-        <w:jc w:val="both"/>
-        <w:rPr>
-          <w:rStyle w:val="Emphasis"/>
-          <w:rFonts w:ascii="Times New Roman" w:hAnsi="Times New Roman" w:cs="Times New Roman"/>
-          <w:i w:val="0"/>
-          <w:color w:val="111111"/>
-          <w:szCs w:val="21"/>
-          <w:bdr w:val="none" w:sz="0" w:space="0" w:color="auto" w:frame="1"/>
-          <w:shd w:val="clear" w:color="auto" w:fill="FFFFFF"/>
-        </w:rPr>
-      </w:pPr>
-      <w:r>
-        <w:rPr>
-          <w:rStyle w:val="Emphasis"/>
-          <w:rFonts w:ascii="Times New Roman" w:hAnsi="Times New Roman" w:cs="Times New Roman"/>
-          <w:color w:val="111111"/>
-          <w:szCs w:val="21"/>
-          <w:bdr w:val="none" w:sz="0" w:space="0" w:color="auto" w:frame="1"/>
-          <w:shd w:val="clear" w:color="auto" w:fill="FFFFFF"/>
-        </w:rPr>
-        <w:t>Component testing is used to validate a combined many minimal units of source code.</w:t>
-      </w:r>
-    </w:p>
-    <w:p>
-      <w:pPr>
-        <w:pStyle w:val="ListParagraph"/>
-        <w:numPr>
-          <w:ilvl w:val="1"/>
-          <w:numId w:val="12"/>
-        </w:numPr>
-        <w:spacing w:before="120" w:after="0" w:line="360" w:lineRule="auto"/>
-        <w:jc w:val="both"/>
-        <w:rPr>
-          <w:rStyle w:val="Emphasis"/>
-          <w:rFonts w:ascii="Times New Roman" w:hAnsi="Times New Roman" w:cs="Times New Roman"/>
-          <w:i w:val="0"/>
-          <w:color w:val="111111"/>
-          <w:szCs w:val="21"/>
-          <w:bdr w:val="none" w:sz="0" w:space="0" w:color="auto" w:frame="1"/>
-          <w:shd w:val="clear" w:color="auto" w:fill="FFFFFF"/>
-        </w:rPr>
-      </w:pPr>
-      <w:r>
-        <w:rPr>
-          <w:rStyle w:val="Emphasis"/>
-          <w:rFonts w:ascii="Times New Roman" w:hAnsi="Times New Roman" w:cs="Times New Roman"/>
-          <w:color w:val="111111"/>
-          <w:szCs w:val="21"/>
-          <w:bdr w:val="none" w:sz="0" w:space="0" w:color="auto" w:frame="1"/>
-          <w:shd w:val="clear" w:color="auto" w:fill="FFFFFF"/>
-        </w:rPr>
-        <w:t>Component testing is performed after unit testing and before integration testing</w:t>
-      </w:r>
-    </w:p>
-    <w:p>
-      <w:pPr>
-        <w:pStyle w:val="ListParagraph"/>
-        <w:numPr>
-          <w:ilvl w:val="1"/>
-          <w:numId w:val="12"/>
-        </w:numPr>
-        <w:spacing w:before="120" w:after="0" w:line="360" w:lineRule="auto"/>
-        <w:jc w:val="both"/>
-        <w:rPr>
-          <w:rStyle w:val="Emphasis"/>
-          <w:rFonts w:ascii="Times New Roman" w:hAnsi="Times New Roman" w:cs="Times New Roman"/>
-          <w:i w:val="0"/>
-          <w:color w:val="111111"/>
-          <w:szCs w:val="21"/>
-          <w:bdr w:val="none" w:sz="0" w:space="0" w:color="auto" w:frame="1"/>
-          <w:shd w:val="clear" w:color="auto" w:fill="FFFFFF"/>
-        </w:rPr>
-      </w:pPr>
-      <w:r>
-        <w:rPr>
-          <w:rStyle w:val="Emphasis"/>
-          <w:rFonts w:ascii="Times New Roman" w:hAnsi="Times New Roman" w:cs="Times New Roman"/>
-          <w:color w:val="111111"/>
-          <w:szCs w:val="21"/>
-          <w:bdr w:val="none" w:sz="0" w:space="0" w:color="auto" w:frame="1"/>
-          <w:shd w:val="clear" w:color="auto" w:fill="FFFFFF"/>
-        </w:rPr>
-        <w:t xml:space="preserve">Component testing will be done by tester </w:t>
       </w:r>
     </w:p>
     <w:p>
@@ -10648,7 +10390,6 @@
           <w:bdr w:val="none" w:sz="0" w:space="0" w:color="auto" w:frame="1"/>
           <w:shd w:val="clear" w:color="auto" w:fill="FFFFFF"/>
         </w:rPr>
-        <w:lastRenderedPageBreak/>
         <w:t>Acceptance testing is performed after system testing</w:t>
       </w:r>
     </w:p>
@@ -10693,9 +10434,8 @@
         <w:spacing w:before="120" w:after="0" w:line="360" w:lineRule="auto"/>
         <w:jc w:val="both"/>
         <w:rPr>
-          <w:rStyle w:val="Emphasis"/>
           <w:rFonts w:ascii="Times New Roman" w:hAnsi="Times New Roman" w:cs="Times New Roman"/>
-          <w:i w:val="0"/>
+          <w:iCs/>
           <w:color w:val="111111"/>
           <w:szCs w:val="21"/>
           <w:bdr w:val="none" w:sz="0" w:space="0" w:color="auto" w:frame="1"/>
@@ -10712,30 +10452,6 @@
           <w:shd w:val="clear" w:color="auto" w:fill="FFFFFF"/>
         </w:rPr>
         <w:t>The  acceptance  test  will  be  done  for  a  period  of  1  weeks  after completion of the system test process</w:t>
-      </w:r>
-    </w:p>
-    <w:p>
-      <w:pPr>
-        <w:spacing w:line="360" w:lineRule="auto"/>
-        <w:rPr>
-          <w:rFonts w:ascii="Times New Roman" w:hAnsi="Times New Roman" w:cs="Times New Roman"/>
-          <w:lang w:eastAsia="x-none"/>
-        </w:rPr>
-      </w:pPr>
-    </w:p>
-    <w:p>
-      <w:pPr>
-        <w:rPr>
-          <w:rFonts w:ascii="Times New Roman" w:hAnsi="Times New Roman" w:cs="Times New Roman"/>
-          <w:lang w:eastAsia="x-none"/>
-        </w:rPr>
-      </w:pPr>
-      <w:r>
-        <w:rPr>
-          <w:rFonts w:ascii="Times New Roman" w:hAnsi="Times New Roman" w:cs="Times New Roman"/>
-          <w:lang w:eastAsia="x-none"/>
-        </w:rPr>
-        <w:br w:type="page"/>
       </w:r>
     </w:p>
     <w:p>
@@ -10753,8 +10469,8 @@
           <w:szCs w:val="28"/>
         </w:rPr>
       </w:pPr>
-      <w:bookmarkStart w:id="20" w:name="_Toc422957998"/>
-      <w:bookmarkStart w:id="21" w:name="_Toc432812290"/>
+      <w:bookmarkStart w:id="21" w:name="_Toc422957998"/>
+      <w:bookmarkStart w:id="22" w:name="_Toc432812290"/>
       <w:r>
         <w:rPr>
           <w:rFonts w:ascii="Times New Roman" w:hAnsi="Times New Roman" w:cs="Times New Roman"/>
@@ -10765,8 +10481,8 @@
         <w:lastRenderedPageBreak/>
         <w:t>REQUIREMENTS FOR TEST</w:t>
       </w:r>
-      <w:bookmarkEnd w:id="20"/>
       <w:bookmarkEnd w:id="21"/>
+      <w:bookmarkEnd w:id="22"/>
     </w:p>
     <w:p>
       <w:pPr>
@@ -10783,8 +10499,8 @@
           <w:szCs w:val="28"/>
         </w:rPr>
       </w:pPr>
-      <w:bookmarkStart w:id="22" w:name="_Toc422957999"/>
-      <w:bookmarkStart w:id="23" w:name="_Toc432812291"/>
+      <w:bookmarkStart w:id="23" w:name="_Toc422957999"/>
+      <w:bookmarkStart w:id="24" w:name="_Toc432812291"/>
       <w:r>
         <w:rPr>
           <w:rFonts w:ascii="Times New Roman" w:hAnsi="Times New Roman" w:cs="Times New Roman"/>
@@ -10793,8 +10509,8 @@
         </w:rPr>
         <w:t>Test item</w:t>
       </w:r>
-      <w:bookmarkEnd w:id="22"/>
       <w:bookmarkEnd w:id="23"/>
+      <w:bookmarkEnd w:id="24"/>
     </w:p>
     <w:tbl>
       <w:tblPr>
@@ -17220,10 +16936,7 @@
         </w:tc>
       </w:tr>
     </w:tbl>
-    <w:p>
-      <w:bookmarkStart w:id="24" w:name="_GoBack"/>
-      <w:bookmarkEnd w:id="24"/>
-    </w:p>
+    <w:p/>
     <w:p>
       <w:pPr>
         <w:pStyle w:val="Heading2"/>
@@ -21537,7 +21250,7 @@
       <w:tblPr>
         <w:tblpPr w:leftFromText="180" w:rightFromText="180" w:vertAnchor="text" w:tblpXSpec="center" w:tblpY="1"/>
         <w:tblOverlap w:val="never"/>
-        <w:tblW w:w="8250" w:type="dxa"/>
+        <w:tblW w:w="7038" w:type="dxa"/>
         <w:tblBorders>
           <w:top w:val="single" w:sz="4" w:space="0" w:color="auto"/>
           <w:left w:val="single" w:sz="4" w:space="0" w:color="auto"/>
@@ -21551,9 +21264,9 @@
       </w:tblPr>
       <w:tblGrid>
         <w:gridCol w:w="3234"/>
-        <w:gridCol w:w="1523"/>
-        <w:gridCol w:w="1791"/>
-        <w:gridCol w:w="1702"/>
+        <w:gridCol w:w="834"/>
+        <w:gridCol w:w="1710"/>
+        <w:gridCol w:w="1260"/>
       </w:tblGrid>
       <w:tr>
         <w:tc>
@@ -21581,7 +21294,7 @@
         </w:tc>
         <w:tc>
           <w:tcPr>
-            <w:tcW w:w="1523" w:type="dxa"/>
+            <w:tcW w:w="834" w:type="dxa"/>
             <w:shd w:val="clear" w:color="auto" w:fill="DAEEF3" w:themeFill="accent5" w:themeFillTint="33"/>
           </w:tcPr>
           <w:p>
@@ -21619,7 +21332,7 @@
         </w:tc>
         <w:tc>
           <w:tcPr>
-            <w:tcW w:w="1791" w:type="dxa"/>
+            <w:tcW w:w="1710" w:type="dxa"/>
             <w:shd w:val="clear" w:color="auto" w:fill="DAEEF3" w:themeFill="accent5" w:themeFillTint="33"/>
           </w:tcPr>
           <w:p>
@@ -21642,7 +21355,7 @@
         </w:tc>
         <w:tc>
           <w:tcPr>
-            <w:tcW w:w="1702" w:type="dxa"/>
+            <w:tcW w:w="1260" w:type="dxa"/>
             <w:shd w:val="clear" w:color="auto" w:fill="DAEEF3" w:themeFill="accent5" w:themeFillTint="33"/>
           </w:tcPr>
           <w:p>
@@ -21687,7 +21400,7 @@
         </w:tc>
         <w:tc>
           <w:tcPr>
-            <w:tcW w:w="1523" w:type="dxa"/>
+            <w:tcW w:w="834" w:type="dxa"/>
           </w:tcPr>
           <w:p>
             <w:pPr>
@@ -21707,7 +21420,7 @@
         </w:tc>
         <w:tc>
           <w:tcPr>
-            <w:tcW w:w="1791" w:type="dxa"/>
+            <w:tcW w:w="1710" w:type="dxa"/>
           </w:tcPr>
           <w:p>
             <w:pPr>
@@ -21717,11 +21430,17 @@
                 <w:rFonts w:ascii="Times New Roman" w:hAnsi="Times New Roman" w:cs="Times New Roman"/>
               </w:rPr>
             </w:pPr>
-          </w:p>
-        </w:tc>
-        <w:tc>
-          <w:tcPr>
-            <w:tcW w:w="1702" w:type="dxa"/>
+            <w:r>
+              <w:rPr>
+                <w:rFonts w:ascii="Times New Roman" w:hAnsi="Times New Roman" w:cs="Times New Roman"/>
+              </w:rPr>
+              <w:t>21/10/2015</w:t>
+            </w:r>
+          </w:p>
+        </w:tc>
+        <w:tc>
+          <w:tcPr>
+            <w:tcW w:w="1260" w:type="dxa"/>
           </w:tcPr>
           <w:p>
             <w:pPr>
@@ -21731,6 +21450,12 @@
                 <w:rFonts w:ascii="Times New Roman" w:hAnsi="Times New Roman" w:cs="Times New Roman"/>
               </w:rPr>
             </w:pPr>
+            <w:r>
+              <w:rPr>
+                <w:rFonts w:ascii="Times New Roman" w:hAnsi="Times New Roman" w:cs="Times New Roman"/>
+              </w:rPr>
+              <w:t>23/10/2015</w:t>
+            </w:r>
           </w:p>
         </w:tc>
       </w:tr>
@@ -21781,7 +21506,7 @@
         </w:tc>
         <w:tc>
           <w:tcPr>
-            <w:tcW w:w="1523" w:type="dxa"/>
+            <w:tcW w:w="834" w:type="dxa"/>
           </w:tcPr>
           <w:p>
             <w:pPr>
@@ -21801,7 +21526,7 @@
         </w:tc>
         <w:tc>
           <w:tcPr>
-            <w:tcW w:w="1791" w:type="dxa"/>
+            <w:tcW w:w="1710" w:type="dxa"/>
           </w:tcPr>
           <w:p>
             <w:pPr>
@@ -21811,11 +21536,17 @@
                 <w:rFonts w:ascii="Times New Roman" w:hAnsi="Times New Roman" w:cs="Times New Roman"/>
               </w:rPr>
             </w:pPr>
-          </w:p>
-        </w:tc>
-        <w:tc>
-          <w:tcPr>
-            <w:tcW w:w="1702" w:type="dxa"/>
+            <w:r>
+              <w:rPr>
+                <w:rFonts w:ascii="Times New Roman" w:hAnsi="Times New Roman" w:cs="Times New Roman"/>
+              </w:rPr>
+              <w:t>26/12/2015</w:t>
+            </w:r>
+          </w:p>
+        </w:tc>
+        <w:tc>
+          <w:tcPr>
+            <w:tcW w:w="1260" w:type="dxa"/>
           </w:tcPr>
           <w:p>
             <w:pPr>
@@ -21825,6 +21556,12 @@
                 <w:rFonts w:ascii="Times New Roman" w:hAnsi="Times New Roman" w:cs="Times New Roman"/>
               </w:rPr>
             </w:pPr>
+            <w:r>
+              <w:rPr>
+                <w:rFonts w:ascii="Times New Roman" w:hAnsi="Times New Roman" w:cs="Times New Roman"/>
+              </w:rPr>
+              <w:t>27/12/2015</w:t>
+            </w:r>
           </w:p>
         </w:tc>
       </w:tr>
@@ -21845,13 +21582,13 @@
               <w:rPr>
                 <w:rFonts w:ascii="Times New Roman" w:hAnsi="Times New Roman" w:cs="Times New Roman"/>
               </w:rPr>
-              <w:t>Create Component Test case</w:t>
-            </w:r>
-          </w:p>
-        </w:tc>
-        <w:tc>
-          <w:tcPr>
-            <w:tcW w:w="1523" w:type="dxa"/>
+              <w:t>Create Integration Test case</w:t>
+            </w:r>
+          </w:p>
+        </w:tc>
+        <w:tc>
+          <w:tcPr>
+            <w:tcW w:w="834" w:type="dxa"/>
           </w:tcPr>
           <w:p>
             <w:pPr>
@@ -21865,13 +21602,13 @@
               <w:rPr>
                 <w:rFonts w:ascii="Times New Roman" w:hAnsi="Times New Roman" w:cs="Times New Roman"/>
               </w:rPr>
-              <w:t>12</w:t>
-            </w:r>
-          </w:p>
-        </w:tc>
-        <w:tc>
-          <w:tcPr>
-            <w:tcW w:w="1791" w:type="dxa"/>
+              <w:t>2</w:t>
+            </w:r>
+          </w:p>
+        </w:tc>
+        <w:tc>
+          <w:tcPr>
+            <w:tcW w:w="1710" w:type="dxa"/>
           </w:tcPr>
           <w:p>
             <w:pPr>
@@ -21881,11 +21618,17 @@
                 <w:rFonts w:ascii="Times New Roman" w:hAnsi="Times New Roman" w:cs="Times New Roman"/>
               </w:rPr>
             </w:pPr>
-          </w:p>
-        </w:tc>
-        <w:tc>
-          <w:tcPr>
-            <w:tcW w:w="1702" w:type="dxa"/>
+            <w:r>
+              <w:rPr>
+                <w:rFonts w:ascii="Times New Roman" w:hAnsi="Times New Roman" w:cs="Times New Roman"/>
+              </w:rPr>
+              <w:t>06/11/2015</w:t>
+            </w:r>
+          </w:p>
+        </w:tc>
+        <w:tc>
+          <w:tcPr>
+            <w:tcW w:w="1260" w:type="dxa"/>
           </w:tcPr>
           <w:p>
             <w:pPr>
@@ -21895,6 +21638,12 @@
                 <w:rFonts w:ascii="Times New Roman" w:hAnsi="Times New Roman" w:cs="Times New Roman"/>
               </w:rPr>
             </w:pPr>
+            <w:r>
+              <w:rPr>
+                <w:rFonts w:ascii="Times New Roman" w:hAnsi="Times New Roman" w:cs="Times New Roman"/>
+              </w:rPr>
+              <w:t>10/11/2015</w:t>
+            </w:r>
           </w:p>
         </w:tc>
       </w:tr>
@@ -21915,13 +21664,7 @@
               <w:rPr>
                 <w:rFonts w:ascii="Times New Roman" w:hAnsi="Times New Roman" w:cs="Times New Roman"/>
               </w:rPr>
-              <w:t xml:space="preserve">Review &amp; Update </w:t>
-            </w:r>
-            <w:r>
-              <w:rPr>
-                <w:rFonts w:ascii="Times New Roman" w:hAnsi="Times New Roman" w:cs="Times New Roman"/>
-              </w:rPr>
-              <w:t>Component T</w:t>
+              <w:t>Review &amp; Update Integration  T</w:t>
             </w:r>
             <w:r>
               <w:rPr>
@@ -21945,7 +21688,7 @@
         </w:tc>
         <w:tc>
           <w:tcPr>
-            <w:tcW w:w="1523" w:type="dxa"/>
+            <w:tcW w:w="834" w:type="dxa"/>
           </w:tcPr>
           <w:p>
             <w:pPr>
@@ -21965,7 +21708,7 @@
         </w:tc>
         <w:tc>
           <w:tcPr>
-            <w:tcW w:w="1791" w:type="dxa"/>
+            <w:tcW w:w="1710" w:type="dxa"/>
           </w:tcPr>
           <w:p>
             <w:pPr>
@@ -21975,11 +21718,17 @@
                 <w:rFonts w:ascii="Times New Roman" w:hAnsi="Times New Roman" w:cs="Times New Roman"/>
               </w:rPr>
             </w:pPr>
-          </w:p>
-        </w:tc>
-        <w:tc>
-          <w:tcPr>
-            <w:tcW w:w="1702" w:type="dxa"/>
+            <w:r>
+              <w:rPr>
+                <w:rFonts w:ascii="Times New Roman" w:hAnsi="Times New Roman" w:cs="Times New Roman"/>
+              </w:rPr>
+              <w:t>11/11/2015</w:t>
+            </w:r>
+          </w:p>
+        </w:tc>
+        <w:tc>
+          <w:tcPr>
+            <w:tcW w:w="1260" w:type="dxa"/>
           </w:tcPr>
           <w:p>
             <w:pPr>
@@ -21989,6 +21738,12 @@
                 <w:rFonts w:ascii="Times New Roman" w:hAnsi="Times New Roman" w:cs="Times New Roman"/>
               </w:rPr>
             </w:pPr>
+            <w:r>
+              <w:rPr>
+                <w:rFonts w:ascii="Times New Roman" w:hAnsi="Times New Roman" w:cs="Times New Roman"/>
+              </w:rPr>
+              <w:t>12/11/2015</w:t>
+            </w:r>
           </w:p>
         </w:tc>
       </w:tr>
@@ -22009,13 +21764,13 @@
               <w:rPr>
                 <w:rFonts w:ascii="Times New Roman" w:hAnsi="Times New Roman" w:cs="Times New Roman"/>
               </w:rPr>
-              <w:t>Create Integration Test case</w:t>
-            </w:r>
-          </w:p>
-        </w:tc>
-        <w:tc>
-          <w:tcPr>
-            <w:tcW w:w="1523" w:type="dxa"/>
+              <w:t>Create System Test case</w:t>
+            </w:r>
+          </w:p>
+        </w:tc>
+        <w:tc>
+          <w:tcPr>
+            <w:tcW w:w="834" w:type="dxa"/>
           </w:tcPr>
           <w:p>
             <w:pPr>
@@ -22029,13 +21784,13 @@
               <w:rPr>
                 <w:rFonts w:ascii="Times New Roman" w:hAnsi="Times New Roman" w:cs="Times New Roman"/>
               </w:rPr>
-              <w:t>2</w:t>
-            </w:r>
-          </w:p>
-        </w:tc>
-        <w:tc>
-          <w:tcPr>
-            <w:tcW w:w="1791" w:type="dxa"/>
+              <w:t>6</w:t>
+            </w:r>
+          </w:p>
+        </w:tc>
+        <w:tc>
+          <w:tcPr>
+            <w:tcW w:w="1710" w:type="dxa"/>
           </w:tcPr>
           <w:p>
             <w:pPr>
@@ -22045,11 +21800,17 @@
                 <w:rFonts w:ascii="Times New Roman" w:hAnsi="Times New Roman" w:cs="Times New Roman"/>
               </w:rPr>
             </w:pPr>
-          </w:p>
-        </w:tc>
-        <w:tc>
-          <w:tcPr>
-            <w:tcW w:w="1702" w:type="dxa"/>
+            <w:r>
+              <w:rPr>
+                <w:rFonts w:ascii="Times New Roman" w:hAnsi="Times New Roman" w:cs="Times New Roman"/>
+              </w:rPr>
+              <w:t>30/10/2015</w:t>
+            </w:r>
+          </w:p>
+        </w:tc>
+        <w:tc>
+          <w:tcPr>
+            <w:tcW w:w="1260" w:type="dxa"/>
           </w:tcPr>
           <w:p>
             <w:pPr>
@@ -22059,6 +21820,12 @@
                 <w:rFonts w:ascii="Times New Roman" w:hAnsi="Times New Roman" w:cs="Times New Roman"/>
               </w:rPr>
             </w:pPr>
+            <w:r>
+              <w:rPr>
+                <w:rFonts w:ascii="Times New Roman" w:hAnsi="Times New Roman" w:cs="Times New Roman"/>
+              </w:rPr>
+              <w:t>05/11/2015</w:t>
+            </w:r>
           </w:p>
         </w:tc>
       </w:tr>
@@ -22079,7 +21846,7 @@
               <w:rPr>
                 <w:rFonts w:ascii="Times New Roman" w:hAnsi="Times New Roman" w:cs="Times New Roman"/>
               </w:rPr>
-              <w:t>Review &amp; Update Integration  T</w:t>
+              <w:t>Review &amp; Update System  T</w:t>
             </w:r>
             <w:r>
               <w:rPr>
@@ -22103,7 +21870,7 @@
         </w:tc>
         <w:tc>
           <w:tcPr>
-            <w:tcW w:w="1523" w:type="dxa"/>
+            <w:tcW w:w="834" w:type="dxa"/>
           </w:tcPr>
           <w:p>
             <w:pPr>
@@ -22123,7 +21890,7 @@
         </w:tc>
         <w:tc>
           <w:tcPr>
-            <w:tcW w:w="1791" w:type="dxa"/>
+            <w:tcW w:w="1710" w:type="dxa"/>
           </w:tcPr>
           <w:p>
             <w:pPr>
@@ -22133,11 +21900,17 @@
                 <w:rFonts w:ascii="Times New Roman" w:hAnsi="Times New Roman" w:cs="Times New Roman"/>
               </w:rPr>
             </w:pPr>
-          </w:p>
-        </w:tc>
-        <w:tc>
-          <w:tcPr>
-            <w:tcW w:w="1702" w:type="dxa"/>
+            <w:r>
+              <w:rPr>
+                <w:rFonts w:ascii="Times New Roman" w:hAnsi="Times New Roman" w:cs="Times New Roman"/>
+              </w:rPr>
+              <w:t>04/11/2015</w:t>
+            </w:r>
+          </w:p>
+        </w:tc>
+        <w:tc>
+          <w:tcPr>
+            <w:tcW w:w="1260" w:type="dxa"/>
           </w:tcPr>
           <w:p>
             <w:pPr>
@@ -22147,6 +21920,12 @@
                 <w:rFonts w:ascii="Times New Roman" w:hAnsi="Times New Roman" w:cs="Times New Roman"/>
               </w:rPr>
             </w:pPr>
+            <w:r>
+              <w:rPr>
+                <w:rFonts w:ascii="Times New Roman" w:hAnsi="Times New Roman" w:cs="Times New Roman"/>
+              </w:rPr>
+              <w:t>05/11/2015</w:t>
+            </w:r>
           </w:p>
         </w:tc>
       </w:tr>
@@ -22167,13 +21946,13 @@
               <w:rPr>
                 <w:rFonts w:ascii="Times New Roman" w:hAnsi="Times New Roman" w:cs="Times New Roman"/>
               </w:rPr>
-              <w:t>Create System Test case</w:t>
-            </w:r>
-          </w:p>
-        </w:tc>
-        <w:tc>
-          <w:tcPr>
-            <w:tcW w:w="1523" w:type="dxa"/>
+              <w:t>Execute Integration test phase 1</w:t>
+            </w:r>
+          </w:p>
+        </w:tc>
+        <w:tc>
+          <w:tcPr>
+            <w:tcW w:w="834" w:type="dxa"/>
           </w:tcPr>
           <w:p>
             <w:pPr>
@@ -22187,13 +21966,13 @@
               <w:rPr>
                 <w:rFonts w:ascii="Times New Roman" w:hAnsi="Times New Roman" w:cs="Times New Roman"/>
               </w:rPr>
-              <w:t>6</w:t>
-            </w:r>
-          </w:p>
-        </w:tc>
-        <w:tc>
-          <w:tcPr>
-            <w:tcW w:w="1791" w:type="dxa"/>
+              <w:t>2</w:t>
+            </w:r>
+          </w:p>
+        </w:tc>
+        <w:tc>
+          <w:tcPr>
+            <w:tcW w:w="1710" w:type="dxa"/>
           </w:tcPr>
           <w:p>
             <w:pPr>
@@ -22203,11 +21982,17 @@
                 <w:rFonts w:ascii="Times New Roman" w:hAnsi="Times New Roman" w:cs="Times New Roman"/>
               </w:rPr>
             </w:pPr>
-          </w:p>
-        </w:tc>
-        <w:tc>
-          <w:tcPr>
-            <w:tcW w:w="1702" w:type="dxa"/>
+            <w:r>
+              <w:rPr>
+                <w:rFonts w:ascii="Times New Roman" w:hAnsi="Times New Roman" w:cs="Times New Roman"/>
+              </w:rPr>
+              <w:t>13/11/2015</w:t>
+            </w:r>
+          </w:p>
+        </w:tc>
+        <w:tc>
+          <w:tcPr>
+            <w:tcW w:w="1260" w:type="dxa"/>
           </w:tcPr>
           <w:p>
             <w:pPr>
@@ -22217,6 +22002,12 @@
                 <w:rFonts w:ascii="Times New Roman" w:hAnsi="Times New Roman" w:cs="Times New Roman"/>
               </w:rPr>
             </w:pPr>
+            <w:r>
+              <w:rPr>
+                <w:rFonts w:ascii="Times New Roman" w:hAnsi="Times New Roman" w:cs="Times New Roman"/>
+              </w:rPr>
+              <w:t>17/11/2015</w:t>
+            </w:r>
           </w:p>
         </w:tc>
       </w:tr>
@@ -22237,31 +22028,13 @@
               <w:rPr>
                 <w:rFonts w:ascii="Times New Roman" w:hAnsi="Times New Roman" w:cs="Times New Roman"/>
               </w:rPr>
-              <w:t>Review &amp; Update System  T</w:t>
-            </w:r>
-            <w:r>
-              <w:rPr>
-                <w:rFonts w:ascii="Times New Roman" w:hAnsi="Times New Roman" w:cs="Times New Roman"/>
-              </w:rPr>
-              <w:t xml:space="preserve">est </w:t>
-            </w:r>
-            <w:r>
-              <w:rPr>
-                <w:rFonts w:ascii="Times New Roman" w:hAnsi="Times New Roman" w:cs="Times New Roman"/>
-              </w:rPr>
-              <w:t>C</w:t>
-            </w:r>
-            <w:r>
-              <w:rPr>
-                <w:rFonts w:ascii="Times New Roman" w:hAnsi="Times New Roman" w:cs="Times New Roman"/>
-              </w:rPr>
-              <w:t>ase</w:t>
-            </w:r>
-          </w:p>
-        </w:tc>
-        <w:tc>
-          <w:tcPr>
-            <w:tcW w:w="1523" w:type="dxa"/>
+              <w:t>Execute Integration test phase 2</w:t>
+            </w:r>
+          </w:p>
+        </w:tc>
+        <w:tc>
+          <w:tcPr>
+            <w:tcW w:w="834" w:type="dxa"/>
           </w:tcPr>
           <w:p>
             <w:pPr>
@@ -22281,7 +22054,7 @@
         </w:tc>
         <w:tc>
           <w:tcPr>
-            <w:tcW w:w="1791" w:type="dxa"/>
+            <w:tcW w:w="1710" w:type="dxa"/>
           </w:tcPr>
           <w:p>
             <w:pPr>
@@ -22291,11 +22064,17 @@
                 <w:rFonts w:ascii="Times New Roman" w:hAnsi="Times New Roman" w:cs="Times New Roman"/>
               </w:rPr>
             </w:pPr>
-          </w:p>
-        </w:tc>
-        <w:tc>
-          <w:tcPr>
-            <w:tcW w:w="1702" w:type="dxa"/>
+            <w:r>
+              <w:rPr>
+                <w:rFonts w:ascii="Times New Roman" w:hAnsi="Times New Roman" w:cs="Times New Roman"/>
+              </w:rPr>
+              <w:t>24/11/2015</w:t>
+            </w:r>
+          </w:p>
+        </w:tc>
+        <w:tc>
+          <w:tcPr>
+            <w:tcW w:w="1260" w:type="dxa"/>
           </w:tcPr>
           <w:p>
             <w:pPr>
@@ -22305,6 +22084,12 @@
                 <w:rFonts w:ascii="Times New Roman" w:hAnsi="Times New Roman" w:cs="Times New Roman"/>
               </w:rPr>
             </w:pPr>
+            <w:r>
+              <w:rPr>
+                <w:rFonts w:ascii="Times New Roman" w:hAnsi="Times New Roman" w:cs="Times New Roman"/>
+              </w:rPr>
+              <w:t>26/11/2015</w:t>
+            </w:r>
           </w:p>
         </w:tc>
       </w:tr>
@@ -22325,13 +22110,13 @@
               <w:rPr>
                 <w:rFonts w:ascii="Times New Roman" w:hAnsi="Times New Roman" w:cs="Times New Roman"/>
               </w:rPr>
-              <w:t>Execute Component test phase 1</w:t>
-            </w:r>
-          </w:p>
-        </w:tc>
-        <w:tc>
-          <w:tcPr>
-            <w:tcW w:w="1523" w:type="dxa"/>
+              <w:t>Execute Integration test phase 3</w:t>
+            </w:r>
+          </w:p>
+        </w:tc>
+        <w:tc>
+          <w:tcPr>
+            <w:tcW w:w="834" w:type="dxa"/>
           </w:tcPr>
           <w:p>
             <w:pPr>
@@ -22345,13 +22130,13 @@
               <w:rPr>
                 <w:rFonts w:ascii="Times New Roman" w:hAnsi="Times New Roman" w:cs="Times New Roman"/>
               </w:rPr>
-              <w:t>1</w:t>
-            </w:r>
-          </w:p>
-        </w:tc>
-        <w:tc>
-          <w:tcPr>
-            <w:tcW w:w="1791" w:type="dxa"/>
+              <w:t>2</w:t>
+            </w:r>
+          </w:p>
+        </w:tc>
+        <w:tc>
+          <w:tcPr>
+            <w:tcW w:w="1710" w:type="dxa"/>
           </w:tcPr>
           <w:p>
             <w:pPr>
@@ -22361,11 +22146,17 @@
                 <w:rFonts w:ascii="Times New Roman" w:hAnsi="Times New Roman" w:cs="Times New Roman"/>
               </w:rPr>
             </w:pPr>
-          </w:p>
-        </w:tc>
-        <w:tc>
-          <w:tcPr>
-            <w:tcW w:w="1702" w:type="dxa"/>
+            <w:r>
+              <w:rPr>
+                <w:rFonts w:ascii="Times New Roman" w:hAnsi="Times New Roman" w:cs="Times New Roman"/>
+              </w:rPr>
+              <w:t>03/12/2015</w:t>
+            </w:r>
+          </w:p>
+        </w:tc>
+        <w:tc>
+          <w:tcPr>
+            <w:tcW w:w="1260" w:type="dxa"/>
           </w:tcPr>
           <w:p>
             <w:pPr>
@@ -22375,6 +22166,12 @@
                 <w:rFonts w:ascii="Times New Roman" w:hAnsi="Times New Roman" w:cs="Times New Roman"/>
               </w:rPr>
             </w:pPr>
+            <w:r>
+              <w:rPr>
+                <w:rFonts w:ascii="Times New Roman" w:hAnsi="Times New Roman" w:cs="Times New Roman"/>
+              </w:rPr>
+              <w:t>05/12/2015</w:t>
+            </w:r>
           </w:p>
         </w:tc>
       </w:tr>
@@ -22395,13 +22192,13 @@
               <w:rPr>
                 <w:rFonts w:ascii="Times New Roman" w:hAnsi="Times New Roman" w:cs="Times New Roman"/>
               </w:rPr>
-              <w:t>Execute Component test phase 2</w:t>
-            </w:r>
-          </w:p>
-        </w:tc>
-        <w:tc>
-          <w:tcPr>
-            <w:tcW w:w="1523" w:type="dxa"/>
+              <w:t>Execute System test phase 1</w:t>
+            </w:r>
+          </w:p>
+        </w:tc>
+        <w:tc>
+          <w:tcPr>
+            <w:tcW w:w="834" w:type="dxa"/>
           </w:tcPr>
           <w:p>
             <w:pPr>
@@ -22415,13 +22212,13 @@
               <w:rPr>
                 <w:rFonts w:ascii="Times New Roman" w:hAnsi="Times New Roman" w:cs="Times New Roman"/>
               </w:rPr>
-              <w:t>1</w:t>
-            </w:r>
-          </w:p>
-        </w:tc>
-        <w:tc>
-          <w:tcPr>
-            <w:tcW w:w="1791" w:type="dxa"/>
+              <w:t>4</w:t>
+            </w:r>
+          </w:p>
+        </w:tc>
+        <w:tc>
+          <w:tcPr>
+            <w:tcW w:w="1710" w:type="dxa"/>
           </w:tcPr>
           <w:p>
             <w:pPr>
@@ -22431,11 +22228,17 @@
                 <w:rFonts w:ascii="Times New Roman" w:hAnsi="Times New Roman" w:cs="Times New Roman"/>
               </w:rPr>
             </w:pPr>
-          </w:p>
-        </w:tc>
-        <w:tc>
-          <w:tcPr>
-            <w:tcW w:w="1702" w:type="dxa"/>
+            <w:r>
+              <w:rPr>
+                <w:rFonts w:ascii="Times New Roman" w:hAnsi="Times New Roman" w:cs="Times New Roman"/>
+              </w:rPr>
+              <w:t>18/11/2015</w:t>
+            </w:r>
+          </w:p>
+        </w:tc>
+        <w:tc>
+          <w:tcPr>
+            <w:tcW w:w="1260" w:type="dxa"/>
           </w:tcPr>
           <w:p>
             <w:pPr>
@@ -22445,6 +22248,12 @@
                 <w:rFonts w:ascii="Times New Roman" w:hAnsi="Times New Roman" w:cs="Times New Roman"/>
               </w:rPr>
             </w:pPr>
+            <w:r>
+              <w:rPr>
+                <w:rFonts w:ascii="Times New Roman" w:hAnsi="Times New Roman" w:cs="Times New Roman"/>
+              </w:rPr>
+              <w:t>20/11/2015</w:t>
+            </w:r>
           </w:p>
         </w:tc>
       </w:tr>
@@ -22465,13 +22274,13 @@
               <w:rPr>
                 <w:rFonts w:ascii="Times New Roman" w:hAnsi="Times New Roman" w:cs="Times New Roman"/>
               </w:rPr>
-              <w:t>Execute Integration test phase 1</w:t>
-            </w:r>
-          </w:p>
-        </w:tc>
-        <w:tc>
-          <w:tcPr>
-            <w:tcW w:w="1523" w:type="dxa"/>
+              <w:t>Execute System test phase 2</w:t>
+            </w:r>
+          </w:p>
+        </w:tc>
+        <w:tc>
+          <w:tcPr>
+            <w:tcW w:w="834" w:type="dxa"/>
           </w:tcPr>
           <w:p>
             <w:pPr>
@@ -22485,13 +22294,13 @@
               <w:rPr>
                 <w:rFonts w:ascii="Times New Roman" w:hAnsi="Times New Roman" w:cs="Times New Roman"/>
               </w:rPr>
-              <w:t>2</w:t>
-            </w:r>
-          </w:p>
-        </w:tc>
-        <w:tc>
-          <w:tcPr>
-            <w:tcW w:w="1791" w:type="dxa"/>
+              <w:t>4</w:t>
+            </w:r>
+          </w:p>
+        </w:tc>
+        <w:tc>
+          <w:tcPr>
+            <w:tcW w:w="1710" w:type="dxa"/>
           </w:tcPr>
           <w:p>
             <w:pPr>
@@ -22501,11 +22310,17 @@
                 <w:rFonts w:ascii="Times New Roman" w:hAnsi="Times New Roman" w:cs="Times New Roman"/>
               </w:rPr>
             </w:pPr>
-          </w:p>
-        </w:tc>
-        <w:tc>
-          <w:tcPr>
-            <w:tcW w:w="1702" w:type="dxa"/>
+            <w:r>
+              <w:rPr>
+                <w:rFonts w:ascii="Times New Roman" w:hAnsi="Times New Roman" w:cs="Times New Roman"/>
+              </w:rPr>
+              <w:t>27/11/2015</w:t>
+            </w:r>
+          </w:p>
+        </w:tc>
+        <w:tc>
+          <w:tcPr>
+            <w:tcW w:w="1260" w:type="dxa"/>
           </w:tcPr>
           <w:p>
             <w:pPr>
@@ -22515,6 +22330,12 @@
                 <w:rFonts w:ascii="Times New Roman" w:hAnsi="Times New Roman" w:cs="Times New Roman"/>
               </w:rPr>
             </w:pPr>
+            <w:r>
+              <w:rPr>
+                <w:rFonts w:ascii="Times New Roman" w:hAnsi="Times New Roman" w:cs="Times New Roman"/>
+              </w:rPr>
+              <w:t>01/12/2015</w:t>
+            </w:r>
           </w:p>
         </w:tc>
       </w:tr>
@@ -22535,13 +22356,19 @@
               <w:rPr>
                 <w:rFonts w:ascii="Times New Roman" w:hAnsi="Times New Roman" w:cs="Times New Roman"/>
               </w:rPr>
-              <w:t>Execute Integration test phase 2</w:t>
-            </w:r>
-          </w:p>
-        </w:tc>
-        <w:tc>
-          <w:tcPr>
-            <w:tcW w:w="1523" w:type="dxa"/>
+              <w:t>Execute System test phase</w:t>
+            </w:r>
+            <w:r>
+              <w:rPr>
+                <w:rFonts w:ascii="Times New Roman" w:hAnsi="Times New Roman" w:cs="Times New Roman"/>
+              </w:rPr>
+              <w:t xml:space="preserve"> 3</w:t>
+            </w:r>
+          </w:p>
+        </w:tc>
+        <w:tc>
+          <w:tcPr>
+            <w:tcW w:w="834" w:type="dxa"/>
           </w:tcPr>
           <w:p>
             <w:pPr>
@@ -22555,13 +22382,13 @@
               <w:rPr>
                 <w:rFonts w:ascii="Times New Roman" w:hAnsi="Times New Roman" w:cs="Times New Roman"/>
               </w:rPr>
-              <w:t>2</w:t>
-            </w:r>
-          </w:p>
-        </w:tc>
-        <w:tc>
-          <w:tcPr>
-            <w:tcW w:w="1791" w:type="dxa"/>
+              <w:t>4</w:t>
+            </w:r>
+          </w:p>
+        </w:tc>
+        <w:tc>
+          <w:tcPr>
+            <w:tcW w:w="1710" w:type="dxa"/>
           </w:tcPr>
           <w:p>
             <w:pPr>
@@ -22571,11 +22398,17 @@
                 <w:rFonts w:ascii="Times New Roman" w:hAnsi="Times New Roman" w:cs="Times New Roman"/>
               </w:rPr>
             </w:pPr>
-          </w:p>
-        </w:tc>
-        <w:tc>
-          <w:tcPr>
-            <w:tcW w:w="1702" w:type="dxa"/>
+            <w:r>
+              <w:rPr>
+                <w:rFonts w:ascii="Times New Roman" w:hAnsi="Times New Roman" w:cs="Times New Roman"/>
+              </w:rPr>
+              <w:t>06/12/2015</w:t>
+            </w:r>
+          </w:p>
+        </w:tc>
+        <w:tc>
+          <w:tcPr>
+            <w:tcW w:w="1260" w:type="dxa"/>
           </w:tcPr>
           <w:p>
             <w:pPr>
@@ -22585,146 +22418,12 @@
                 <w:rFonts w:ascii="Times New Roman" w:hAnsi="Times New Roman" w:cs="Times New Roman"/>
               </w:rPr>
             </w:pPr>
-          </w:p>
-        </w:tc>
-      </w:tr>
-      <w:tr>
-        <w:tc>
-          <w:tcPr>
-            <w:tcW w:w="3234" w:type="dxa"/>
-          </w:tcPr>
-          <w:p>
-            <w:pPr>
-              <w:pStyle w:val="NoSpacing"/>
-              <w:spacing w:line="360" w:lineRule="auto"/>
-              <w:rPr>
-                <w:rFonts w:ascii="Times New Roman" w:hAnsi="Times New Roman" w:cs="Times New Roman"/>
-              </w:rPr>
-            </w:pPr>
-            <w:r>
-              <w:rPr>
-                <w:rFonts w:ascii="Times New Roman" w:hAnsi="Times New Roman" w:cs="Times New Roman"/>
-              </w:rPr>
-              <w:t>Execute System test phase 1</w:t>
-            </w:r>
-          </w:p>
-        </w:tc>
-        <w:tc>
-          <w:tcPr>
-            <w:tcW w:w="1523" w:type="dxa"/>
-          </w:tcPr>
-          <w:p>
-            <w:pPr>
-              <w:pStyle w:val="NoSpacing"/>
-              <w:spacing w:line="360" w:lineRule="auto"/>
-              <w:rPr>
-                <w:rFonts w:ascii="Times New Roman" w:hAnsi="Times New Roman" w:cs="Times New Roman"/>
-              </w:rPr>
-            </w:pPr>
-            <w:r>
-              <w:rPr>
-                <w:rFonts w:ascii="Times New Roman" w:hAnsi="Times New Roman" w:cs="Times New Roman"/>
-              </w:rPr>
-              <w:t>4</w:t>
-            </w:r>
-          </w:p>
-        </w:tc>
-        <w:tc>
-          <w:tcPr>
-            <w:tcW w:w="1791" w:type="dxa"/>
-          </w:tcPr>
-          <w:p>
-            <w:pPr>
-              <w:pStyle w:val="NoSpacing"/>
-              <w:spacing w:line="360" w:lineRule="auto"/>
-              <w:rPr>
-                <w:rFonts w:ascii="Times New Roman" w:hAnsi="Times New Roman" w:cs="Times New Roman"/>
-              </w:rPr>
-            </w:pPr>
-          </w:p>
-        </w:tc>
-        <w:tc>
-          <w:tcPr>
-            <w:tcW w:w="1702" w:type="dxa"/>
-          </w:tcPr>
-          <w:p>
-            <w:pPr>
-              <w:pStyle w:val="NoSpacing"/>
-              <w:spacing w:line="360" w:lineRule="auto"/>
-              <w:rPr>
-                <w:rFonts w:ascii="Times New Roman" w:hAnsi="Times New Roman" w:cs="Times New Roman"/>
-              </w:rPr>
-            </w:pPr>
-          </w:p>
-        </w:tc>
-      </w:tr>
-      <w:tr>
-        <w:tc>
-          <w:tcPr>
-            <w:tcW w:w="3234" w:type="dxa"/>
-          </w:tcPr>
-          <w:p>
-            <w:pPr>
-              <w:pStyle w:val="NoSpacing"/>
-              <w:spacing w:line="360" w:lineRule="auto"/>
-              <w:rPr>
-                <w:rFonts w:ascii="Times New Roman" w:hAnsi="Times New Roman" w:cs="Times New Roman"/>
-              </w:rPr>
-            </w:pPr>
-            <w:r>
-              <w:rPr>
-                <w:rFonts w:ascii="Times New Roman" w:hAnsi="Times New Roman" w:cs="Times New Roman"/>
-              </w:rPr>
-              <w:t>Execute System test phase 2</w:t>
-            </w:r>
-          </w:p>
-        </w:tc>
-        <w:tc>
-          <w:tcPr>
-            <w:tcW w:w="1523" w:type="dxa"/>
-          </w:tcPr>
-          <w:p>
-            <w:pPr>
-              <w:pStyle w:val="NoSpacing"/>
-              <w:spacing w:line="360" w:lineRule="auto"/>
-              <w:rPr>
-                <w:rFonts w:ascii="Times New Roman" w:hAnsi="Times New Roman" w:cs="Times New Roman"/>
-              </w:rPr>
-            </w:pPr>
-            <w:r>
-              <w:rPr>
-                <w:rFonts w:ascii="Times New Roman" w:hAnsi="Times New Roman" w:cs="Times New Roman"/>
-              </w:rPr>
-              <w:t>4</w:t>
-            </w:r>
-          </w:p>
-        </w:tc>
-        <w:tc>
-          <w:tcPr>
-            <w:tcW w:w="1791" w:type="dxa"/>
-          </w:tcPr>
-          <w:p>
-            <w:pPr>
-              <w:pStyle w:val="NoSpacing"/>
-              <w:spacing w:line="360" w:lineRule="auto"/>
-              <w:rPr>
-                <w:rFonts w:ascii="Times New Roman" w:hAnsi="Times New Roman" w:cs="Times New Roman"/>
-              </w:rPr>
-            </w:pPr>
-          </w:p>
-        </w:tc>
-        <w:tc>
-          <w:tcPr>
-            <w:tcW w:w="1702" w:type="dxa"/>
-          </w:tcPr>
-          <w:p>
-            <w:pPr>
-              <w:pStyle w:val="NoSpacing"/>
-              <w:spacing w:line="360" w:lineRule="auto"/>
-              <w:rPr>
-                <w:rFonts w:ascii="Times New Roman" w:hAnsi="Times New Roman" w:cs="Times New Roman"/>
-              </w:rPr>
-            </w:pPr>
+            <w:r>
+              <w:rPr>
+                <w:rFonts w:ascii="Times New Roman" w:hAnsi="Times New Roman" w:cs="Times New Roman"/>
+              </w:rPr>
+              <w:t>09/12/2015</w:t>
+            </w:r>
           </w:p>
         </w:tc>
       </w:tr>
@@ -23012,82 +22711,6 @@
               <w:rPr>
                 <w:rFonts w:ascii="Times New Roman" w:hAnsi="Times New Roman" w:cs="Times New Roman"/>
               </w:rPr>
-              <w:t>Component Test case</w:t>
-            </w:r>
-          </w:p>
-        </w:tc>
-        <w:tc>
-          <w:tcPr>
-            <w:tcW w:w="2577" w:type="dxa"/>
-          </w:tcPr>
-          <w:p>
-            <w:pPr>
-              <w:pStyle w:val="NoSpacing"/>
-              <w:spacing w:line="360" w:lineRule="auto"/>
-              <w:rPr>
-                <w:rFonts w:ascii="Times New Roman" w:hAnsi="Times New Roman" w:cs="Times New Roman"/>
-              </w:rPr>
-            </w:pPr>
-            <w:r>
-              <w:rPr>
-                <w:rFonts w:ascii="Times New Roman" w:hAnsi="Times New Roman" w:cs="Times New Roman"/>
-              </w:rPr>
-              <w:t>Tester</w:t>
-            </w:r>
-          </w:p>
-        </w:tc>
-        <w:tc>
-          <w:tcPr>
-            <w:tcW w:w="1830" w:type="dxa"/>
-          </w:tcPr>
-          <w:p>
-            <w:pPr>
-              <w:pStyle w:val="NoSpacing"/>
-              <w:spacing w:line="360" w:lineRule="auto"/>
-              <w:rPr>
-                <w:rFonts w:ascii="Times New Roman" w:hAnsi="Times New Roman" w:cs="Times New Roman"/>
-              </w:rPr>
-            </w:pPr>
-          </w:p>
-        </w:tc>
-      </w:tr>
-      <w:tr>
-        <w:tc>
-          <w:tcPr>
-            <w:tcW w:w="829" w:type="dxa"/>
-          </w:tcPr>
-          <w:p>
-            <w:pPr>
-              <w:pStyle w:val="NoSpacing"/>
-              <w:spacing w:line="360" w:lineRule="auto"/>
-              <w:rPr>
-                <w:rFonts w:ascii="Times New Roman" w:hAnsi="Times New Roman" w:cs="Times New Roman"/>
-              </w:rPr>
-            </w:pPr>
-            <w:r>
-              <w:rPr>
-                <w:rFonts w:ascii="Times New Roman" w:hAnsi="Times New Roman" w:cs="Times New Roman"/>
-              </w:rPr>
-              <w:t>3</w:t>
-            </w:r>
-          </w:p>
-        </w:tc>
-        <w:tc>
-          <w:tcPr>
-            <w:tcW w:w="3014" w:type="dxa"/>
-          </w:tcPr>
-          <w:p>
-            <w:pPr>
-              <w:pStyle w:val="NoSpacing"/>
-              <w:spacing w:line="360" w:lineRule="auto"/>
-              <w:rPr>
-                <w:rFonts w:ascii="Times New Roman" w:hAnsi="Times New Roman" w:cs="Times New Roman"/>
-              </w:rPr>
-            </w:pPr>
-            <w:r>
-              <w:rPr>
-                <w:rFonts w:ascii="Times New Roman" w:hAnsi="Times New Roman" w:cs="Times New Roman"/>
-              </w:rPr>
               <w:t>Integration Test case</w:t>
             </w:r>
           </w:p>
@@ -23147,7 +22770,7 @@
               <w:rPr>
                 <w:rFonts w:ascii="Times New Roman" w:hAnsi="Times New Roman" w:cs="Times New Roman"/>
               </w:rPr>
-              <w:t>4</w:t>
+              <w:t>3</w:t>
             </w:r>
           </w:p>
         </w:tc>
@@ -23223,7 +22846,7 @@
               <w:rPr>
                 <w:rFonts w:ascii="Times New Roman" w:hAnsi="Times New Roman" w:cs="Times New Roman"/>
               </w:rPr>
-              <w:t>5</w:t>
+              <w:t>4</w:t>
             </w:r>
           </w:p>
         </w:tc>
@@ -23300,7 +22923,7 @@
               <w:rPr>
                 <w:rFonts w:ascii="Times New Roman" w:hAnsi="Times New Roman" w:cs="Times New Roman"/>
               </w:rPr>
-              <w:t>6</w:t>
+              <w:t>5</w:t>
             </w:r>
           </w:p>
         </w:tc>
@@ -23468,7 +23091,7 @@
           <w:rPr>
             <w:noProof/>
           </w:rPr>
-          <w:t>17</w:t>
+          <w:t>7</w:t>
         </w:r>
         <w:r>
           <w:rPr>
@@ -32829,7 +32452,7 @@
 </file>
 
 <file path=customXml/itemProps1.xml><?xml version="1.0" encoding="utf-8"?>
-<ds:datastoreItem xmlns:ds="http://schemas.openxmlformats.org/officeDocument/2006/customXml" ds:itemID="{301F280B-8CF4-4893-BCAC-3789A0539C22}">
+<ds:datastoreItem xmlns:ds="http://schemas.openxmlformats.org/officeDocument/2006/customXml" ds:itemID="{08058FF9-DC03-4CAC-8E1D-C0521046CB37}">
   <ds:schemaRefs>
     <ds:schemaRef ds:uri="http://schemas.openxmlformats.org/officeDocument/2006/bibliography"/>
   </ds:schemaRefs>

</xml_diff>